<commit_message>
Implemented the letter's attachments
</commit_message>
<xml_diff>
--- a/public/template.docx
+++ b/public/template.docx
@@ -808,6 +808,208 @@
               </w:rPr>
               <w:t>{/body}</w:t>
             </w:r>
+          </w:p>
+        </w:tc>
+      </w:tr>
+      <w:tr>
+        <w:tc>
+          <w:tcPr>
+            <w:tcW w:w="9639" w:type="dxa"/>
+            <w:gridSpan w:val="5"/>
+          </w:tcPr>
+          <w:p>
+            <w:pPr>
+              <w:spacing w:line="276" w:lineRule="auto"/>
+              <w:jc w:val="both"/>
+              <w:rPr>
+                <w:rFonts w:ascii="Times New Roman" w:hAnsi="Times New Roman" w:cs="Times New Roman"/>
+                <w:sz w:val="20"/>
+                <w:szCs w:val="20"/>
+                <w:lang w:val="en-US"/>
+              </w:rPr>
+            </w:pPr>
+          </w:p>
+          <w:tbl>
+            <w:tblPr>
+              <w:tblStyle w:val="a7"/>
+              <w:tblW w:w="0" w:type="auto"/>
+              <w:tblBorders>
+                <w:top w:val="none" w:sz="0" w:space="0" w:color="auto"/>
+                <w:left w:val="none" w:sz="0" w:space="0" w:color="auto"/>
+                <w:bottom w:val="none" w:sz="0" w:space="0" w:color="auto"/>
+                <w:right w:val="none" w:sz="0" w:space="0" w:color="auto"/>
+                <w:insideH w:val="none" w:sz="0" w:space="0" w:color="auto"/>
+                <w:insideV w:val="none" w:sz="0" w:space="0" w:color="auto"/>
+              </w:tblBorders>
+              <w:tblCellMar>
+                <w:left w:w="0" w:type="dxa"/>
+                <w:right w:w="0" w:type="dxa"/>
+              </w:tblCellMar>
+              <w:tblLook w:val="04A0" w:firstRow="1" w:lastRow="0" w:firstColumn="1" w:lastColumn="0" w:noHBand="0" w:noVBand="1"/>
+            </w:tblPr>
+            <w:tblGrid>
+              <w:gridCol w:w="4814"/>
+              <w:gridCol w:w="4815"/>
+            </w:tblGrid>
+            <w:tr>
+              <w:tc>
+                <w:tcPr>
+                  <w:tcW w:w="4814" w:type="dxa"/>
+                </w:tcPr>
+                <w:p>
+                  <w:pPr>
+                    <w:spacing w:line="276" w:lineRule="auto"/>
+                    <w:jc w:val="right"/>
+                    <w:rPr>
+                      <w:rFonts w:ascii="Times New Roman" w:hAnsi="Times New Roman" w:cs="Times New Roman"/>
+                      <w:sz w:val="20"/>
+                      <w:szCs w:val="20"/>
+                    </w:rPr>
+                  </w:pPr>
+                </w:p>
+              </w:tc>
+              <w:tc>
+                <w:tcPr>
+                  <w:tcW w:w="4815" w:type="dxa"/>
+                </w:tcPr>
+                <w:p>
+                  <w:pPr>
+                    <w:spacing w:line="276" w:lineRule="auto"/>
+                    <w:jc w:val="right"/>
+                    <w:rPr>
+                      <w:rFonts w:ascii="Times New Roman" w:hAnsi="Times New Roman" w:cs="Times New Roman"/>
+                      <w:sz w:val="20"/>
+                      <w:szCs w:val="20"/>
+                    </w:rPr>
+                  </w:pPr>
+                  <w:r>
+                    <w:rPr>
+                      <w:rFonts w:ascii="Times New Roman" w:hAnsi="Times New Roman" w:cs="Times New Roman"/>
+                      <w:sz w:val="20"/>
+                      <w:szCs w:val="20"/>
+                    </w:rPr>
+                    <w:t>{#</w:t>
+                  </w:r>
+                  <w:r>
+                    <w:rPr>
+                      <w:rFonts w:ascii="Times New Roman" w:hAnsi="Times New Roman" w:cs="Times New Roman"/>
+                      <w:sz w:val="20"/>
+                      <w:szCs w:val="20"/>
+                      <w:lang w:val="en-US"/>
+                    </w:rPr>
+                    <w:t>attachments</w:t>
+                  </w:r>
+                  <w:r>
+                    <w:rPr>
+                      <w:rFonts w:ascii="Times New Roman" w:hAnsi="Times New Roman" w:cs="Times New Roman"/>
+                      <w:sz w:val="20"/>
+                      <w:szCs w:val="20"/>
+                    </w:rPr>
+                    <w:t>}</w:t>
+                  </w:r>
+                </w:p>
+                <w:p>
+                  <w:pPr>
+                    <w:spacing w:line="276" w:lineRule="auto"/>
+                    <w:jc w:val="right"/>
+                    <w:rPr>
+                      <w:rFonts w:ascii="Times New Roman" w:hAnsi="Times New Roman" w:cs="Times New Roman"/>
+                      <w:sz w:val="20"/>
+                      <w:szCs w:val="20"/>
+                    </w:rPr>
+                  </w:pPr>
+                  <w:r>
+                    <w:rPr>
+                      <w:rFonts w:ascii="Times New Roman" w:hAnsi="Times New Roman" w:cs="Times New Roman"/>
+                      <w:sz w:val="20"/>
+                      <w:szCs w:val="20"/>
+                    </w:rPr>
+                    <w:t>{</w:t>
+                  </w:r>
+                  <w:r>
+                    <w:rPr>
+                      <w:rFonts w:ascii="Times New Roman" w:hAnsi="Times New Roman" w:cs="Times New Roman"/>
+                      <w:sz w:val="20"/>
+                      <w:szCs w:val="20"/>
+                      <w:lang w:val="en-US"/>
+                    </w:rPr>
+                    <w:t>index</w:t>
+                  </w:r>
+                  <w:r>
+                    <w:rPr>
+                      <w:rFonts w:ascii="Times New Roman" w:hAnsi="Times New Roman" w:cs="Times New Roman"/>
+                      <w:sz w:val="20"/>
+                      <w:szCs w:val="20"/>
+                    </w:rPr>
+                    <w:t>}. {</w:t>
+                  </w:r>
+                  <w:r>
+                    <w:rPr>
+                      <w:rFonts w:ascii="Times New Roman" w:hAnsi="Times New Roman" w:cs="Times New Roman"/>
+                      <w:sz w:val="20"/>
+                      <w:szCs w:val="20"/>
+                      <w:lang w:val="en-US"/>
+                    </w:rPr>
+                    <w:t>title</w:t>
+                  </w:r>
+                  <w:r>
+                    <w:rPr>
+                      <w:rFonts w:ascii="Times New Roman" w:hAnsi="Times New Roman" w:cs="Times New Roman"/>
+                      <w:sz w:val="20"/>
+                      <w:szCs w:val="20"/>
+                    </w:rPr>
+                    <w:t>}.</w:t>
+                  </w:r>
+                </w:p>
+                <w:p>
+                  <w:pPr>
+                    <w:spacing w:line="276" w:lineRule="auto"/>
+                    <w:jc w:val="right"/>
+                    <w:rPr>
+                      <w:rFonts w:ascii="Times New Roman" w:hAnsi="Times New Roman" w:cs="Times New Roman"/>
+                      <w:sz w:val="20"/>
+                      <w:szCs w:val="20"/>
+                    </w:rPr>
+                  </w:pPr>
+                  <w:r>
+                    <w:rPr>
+                      <w:rFonts w:ascii="Times New Roman" w:hAnsi="Times New Roman" w:cs="Times New Roman"/>
+                      <w:sz w:val="20"/>
+                      <w:szCs w:val="20"/>
+                    </w:rPr>
+                    <w:t>{/</w:t>
+                  </w:r>
+                  <w:r>
+                    <w:rPr>
+                      <w:rFonts w:ascii="Times New Roman" w:hAnsi="Times New Roman" w:cs="Times New Roman"/>
+                      <w:sz w:val="20"/>
+                      <w:szCs w:val="20"/>
+                      <w:lang w:val="en-US"/>
+                    </w:rPr>
+                    <w:t>attachments</w:t>
+                  </w:r>
+                  <w:r>
+                    <w:rPr>
+                      <w:rFonts w:ascii="Times New Roman" w:hAnsi="Times New Roman" w:cs="Times New Roman"/>
+                      <w:sz w:val="20"/>
+                      <w:szCs w:val="20"/>
+                    </w:rPr>
+                    <w:t>}</w:t>
+                  </w:r>
+                </w:p>
+              </w:tc>
+            </w:tr>
+          </w:tbl>
+          <w:p>
+            <w:pPr>
+              <w:spacing w:line="276" w:lineRule="auto"/>
+              <w:jc w:val="right"/>
+              <w:rPr>
+                <w:rFonts w:ascii="Times New Roman" w:hAnsi="Times New Roman" w:cs="Times New Roman"/>
+                <w:sz w:val="20"/>
+                <w:szCs w:val="20"/>
+              </w:rPr>
+            </w:pPr>
           </w:p>
         </w:tc>
       </w:tr>

</xml_diff>